<commit_message>
Automatic commit by Code::Blocks.
</commit_message>
<xml_diff>
--- a/Randomized Room Format.docx
+++ b/Randomized Room Format.docx
@@ -193,8 +193,16 @@
         <w:rPr>
           <w:rStyle w:val="Monospace"/>
         </w:rPr>
-        <w:t>.clmp</w:t>
-      </w:r>
+        <w:t>.</w:t>
+      </w:r>
+      <w:proofErr w:type="spellStart"/>
+      <w:r>
+        <w:rPr>
+          <w:rStyle w:val="Monospace"/>
+        </w:rPr>
+        <w:t>clmp</w:t>
+      </w:r>
+      <w:proofErr w:type="spellEnd"/>
       <w:r>
         <w:t xml:space="preserve">) </w:t>
       </w:r>
@@ -388,7 +396,21 @@
         <w:rPr>
           <w:rStyle w:val="Monospace"/>
         </w:rPr>
-        <w:t>‘RRM’[3] 0x00[9] width[2] height[2]</w:t>
+        <w:t xml:space="preserve">‘RRM’[3] 0x00[9] width[2] </w:t>
+      </w:r>
+      <w:proofErr w:type="gramStart"/>
+      <w:r>
+        <w:rPr>
+          <w:rStyle w:val="Monospace"/>
+        </w:rPr>
+        <w:t>height[</w:t>
+      </w:r>
+      <w:proofErr w:type="gramEnd"/>
+      <w:r>
+        <w:rPr>
+          <w:rStyle w:val="Monospace"/>
+        </w:rPr>
+        <w:t>2]</w:t>
       </w:r>
     </w:p>
     <w:p>
@@ -426,8 +448,6 @@
       <w:r>
         <w:t xml:space="preserve"> bytes for padding within the header as you want.</w:t>
       </w:r>
-      <w:bookmarkStart w:id="0" w:name="_GoBack"/>
-      <w:bookmarkEnd w:id="0"/>
     </w:p>
     <w:p>
       <w:pPr>
@@ -542,7 +562,188 @@
         <w:t>No two pools may have the same identifier.</w:t>
       </w:r>
     </w:p>
-    <w:p/>
+    <w:p>
+      <w:pPr>
+        <w:pStyle w:val="Heading2"/>
+      </w:pPr>
+      <w:r>
+        <w:t xml:space="preserve">Pool </w:t>
+      </w:r>
+      <w:r>
+        <w:t>Instances</w:t>
+      </w:r>
+    </w:p>
+    <w:p>
+      <w:pPr>
+        <w:pStyle w:val="ListParagraph"/>
+        <w:numPr>
+          <w:ilvl w:val="0"/>
+          <w:numId w:val="6"/>
+        </w:numPr>
+      </w:pPr>
+      <w:r>
+        <w:t>Instances are values used to group pools together in order to create more complex randomized structures.</w:t>
+      </w:r>
+    </w:p>
+    <w:p>
+      <w:pPr>
+        <w:pStyle w:val="ListParagraph"/>
+        <w:numPr>
+          <w:ilvl w:val="0"/>
+          <w:numId w:val="6"/>
+        </w:numPr>
+      </w:pPr>
+      <w:r>
+        <w:t>The room data is made of pool instances.</w:t>
+      </w:r>
+    </w:p>
+    <w:p>
+      <w:pPr>
+        <w:pStyle w:val="ListParagraph"/>
+        <w:numPr>
+          <w:ilvl w:val="0"/>
+          <w:numId w:val="6"/>
+        </w:numPr>
+      </w:pPr>
+      <w:r>
+        <w:t>All pool instances which use the same instance number will have the same index into the pools selected.  For example, two instances of the same pool that have the same instance number will select the same tile.</w:t>
+      </w:r>
+    </w:p>
+    <w:p>
+      <w:pPr>
+        <w:pStyle w:val="ListParagraph"/>
+        <w:numPr>
+          <w:ilvl w:val="0"/>
+          <w:numId w:val="6"/>
+        </w:numPr>
+      </w:pPr>
+      <w:r>
+        <w:lastRenderedPageBreak/>
+        <w:t xml:space="preserve">The instance number </w:t>
+      </w:r>
+      <w:r>
+        <w:rPr>
+          <w:rStyle w:val="Monospace"/>
+        </w:rPr>
+        <w:t>FFFF</w:t>
+      </w:r>
+      <w:r>
+        <w:t xml:space="preserve"> will always generate random </w:t>
+      </w:r>
+      <w:r>
+        <w:t>selections, regardless of how many pools use it</w:t>
+      </w:r>
+      <w:r>
+        <w:t>.</w:t>
+      </w:r>
+      <w:r>
+        <w:t xml:space="preserve">  Use it when you don’t care about the instance number.</w:t>
+      </w:r>
+    </w:p>
+    <w:p>
+      <w:r>
+        <w:t>A pool instance definition is as follows:</w:t>
+      </w:r>
+    </w:p>
+    <w:p>
+      <w:pPr>
+        <w:rPr>
+          <w:rStyle w:val="Monospace"/>
+        </w:rPr>
+      </w:pPr>
+      <w:proofErr w:type="spellStart"/>
+      <w:proofErr w:type="gramStart"/>
+      <w:r>
+        <w:rPr>
+          <w:rStyle w:val="Monospace"/>
+        </w:rPr>
+        <w:t>poolID</w:t>
+      </w:r>
+      <w:proofErr w:type="spellEnd"/>
+      <w:r>
+        <w:rPr>
+          <w:rStyle w:val="Monospace"/>
+        </w:rPr>
+        <w:t>[</w:t>
+      </w:r>
+      <w:proofErr w:type="gramEnd"/>
+      <w:r>
+        <w:rPr>
+          <w:rStyle w:val="Monospace"/>
+        </w:rPr>
+        <w:t xml:space="preserve">2] </w:t>
+      </w:r>
+      <w:proofErr w:type="spellStart"/>
+      <w:r>
+        <w:rPr>
+          <w:rStyle w:val="Monospace"/>
+        </w:rPr>
+        <w:t>instanceNo</w:t>
+      </w:r>
+      <w:proofErr w:type="spellEnd"/>
+      <w:r>
+        <w:rPr>
+          <w:rStyle w:val="Monospace"/>
+        </w:rPr>
+        <w:t>[2]</w:t>
+      </w:r>
+    </w:p>
+    <w:p>
+      <w:pPr>
+        <w:pStyle w:val="Heading2"/>
+      </w:pPr>
+      <w:r>
+        <w:t>Room Data</w:t>
+      </w:r>
+    </w:p>
+    <w:p>
+      <w:r>
+        <w:t>The actual room data begins with a short header:</w:t>
+      </w:r>
+    </w:p>
+    <w:p>
+      <w:pPr>
+        <w:rPr>
+          <w:rStyle w:val="Monospace"/>
+        </w:rPr>
+      </w:pPr>
+      <w:r>
+        <w:rPr>
+          <w:rStyle w:val="Monospace"/>
+        </w:rPr>
+        <w:t>‘RMD</w:t>
+      </w:r>
+      <w:proofErr w:type="gramStart"/>
+      <w:r>
+        <w:rPr>
+          <w:rStyle w:val="Monospace"/>
+        </w:rPr>
+        <w:t>’[</w:t>
+      </w:r>
+      <w:proofErr w:type="gramEnd"/>
+      <w:r>
+        <w:rPr>
+          <w:rStyle w:val="Monospace"/>
+        </w:rPr>
+        <w:t>3] 0x00[13]</w:t>
+      </w:r>
+    </w:p>
+    <w:p>
+      <w:r>
+        <w:t xml:space="preserve">After that, </w:t>
+      </w:r>
+      <w:r>
+        <w:t>width × height</w:t>
+      </w:r>
+      <w:r>
+        <w:t xml:space="preserve"> pool instance definitions are chained until the entire size </w:t>
+      </w:r>
+      <w:bookmarkStart w:id="0" w:name="_GoBack"/>
+      <w:bookmarkEnd w:id="0"/>
+      <w:r>
+        <w:t>of the room has been filled.</w:t>
+      </w:r>
+    </w:p>
     <w:sectPr>
       <w:pgSz w:w="12240" w:h="15840"/>
       <w:pgMar w:top="1440" w:right="1440" w:bottom="1440" w:left="1440" w:header="708" w:footer="708" w:gutter="0"/>
@@ -1121,6 +1322,119 @@
       </w:rPr>
     </w:lvl>
   </w:abstractNum>
+  <w:abstractNum w:abstractNumId="5" w15:restartNumberingAfterBreak="0">
+    <w:nsid w:val="76D34B18"/>
+    <w:multiLevelType w:val="hybridMultilevel"/>
+    <w:tmpl w:val="5F141340"/>
+    <w:lvl w:ilvl="0" w:tplc="10090001">
+      <w:start w:val="1"/>
+      <w:numFmt w:val="bullet"/>
+      <w:lvlText w:val=""/>
+      <w:lvlJc w:val="left"/>
+      <w:pPr>
+        <w:ind w:left="720" w:hanging="360"/>
+      </w:pPr>
+      <w:rPr>
+        <w:rFonts w:ascii="Symbol" w:hAnsi="Symbol" w:hint="default"/>
+      </w:rPr>
+    </w:lvl>
+    <w:lvl w:ilvl="1" w:tplc="10090003" w:tentative="1">
+      <w:start w:val="1"/>
+      <w:numFmt w:val="bullet"/>
+      <w:lvlText w:val="o"/>
+      <w:lvlJc w:val="left"/>
+      <w:pPr>
+        <w:ind w:left="1440" w:hanging="360"/>
+      </w:pPr>
+      <w:rPr>
+        <w:rFonts w:ascii="Courier New" w:hAnsi="Courier New" w:cs="Courier New" w:hint="default"/>
+      </w:rPr>
+    </w:lvl>
+    <w:lvl w:ilvl="2" w:tplc="10090005" w:tentative="1">
+      <w:start w:val="1"/>
+      <w:numFmt w:val="bullet"/>
+      <w:lvlText w:val=""/>
+      <w:lvlJc w:val="left"/>
+      <w:pPr>
+        <w:ind w:left="2160" w:hanging="360"/>
+      </w:pPr>
+      <w:rPr>
+        <w:rFonts w:ascii="Wingdings" w:hAnsi="Wingdings" w:hint="default"/>
+      </w:rPr>
+    </w:lvl>
+    <w:lvl w:ilvl="3" w:tplc="10090001" w:tentative="1">
+      <w:start w:val="1"/>
+      <w:numFmt w:val="bullet"/>
+      <w:lvlText w:val=""/>
+      <w:lvlJc w:val="left"/>
+      <w:pPr>
+        <w:ind w:left="2880" w:hanging="360"/>
+      </w:pPr>
+      <w:rPr>
+        <w:rFonts w:ascii="Symbol" w:hAnsi="Symbol" w:hint="default"/>
+      </w:rPr>
+    </w:lvl>
+    <w:lvl w:ilvl="4" w:tplc="10090003" w:tentative="1">
+      <w:start w:val="1"/>
+      <w:numFmt w:val="bullet"/>
+      <w:lvlText w:val="o"/>
+      <w:lvlJc w:val="left"/>
+      <w:pPr>
+        <w:ind w:left="3600" w:hanging="360"/>
+      </w:pPr>
+      <w:rPr>
+        <w:rFonts w:ascii="Courier New" w:hAnsi="Courier New" w:cs="Courier New" w:hint="default"/>
+      </w:rPr>
+    </w:lvl>
+    <w:lvl w:ilvl="5" w:tplc="10090005" w:tentative="1">
+      <w:start w:val="1"/>
+      <w:numFmt w:val="bullet"/>
+      <w:lvlText w:val=""/>
+      <w:lvlJc w:val="left"/>
+      <w:pPr>
+        <w:ind w:left="4320" w:hanging="360"/>
+      </w:pPr>
+      <w:rPr>
+        <w:rFonts w:ascii="Wingdings" w:hAnsi="Wingdings" w:hint="default"/>
+      </w:rPr>
+    </w:lvl>
+    <w:lvl w:ilvl="6" w:tplc="10090001" w:tentative="1">
+      <w:start w:val="1"/>
+      <w:numFmt w:val="bullet"/>
+      <w:lvlText w:val=""/>
+      <w:lvlJc w:val="left"/>
+      <w:pPr>
+        <w:ind w:left="5040" w:hanging="360"/>
+      </w:pPr>
+      <w:rPr>
+        <w:rFonts w:ascii="Symbol" w:hAnsi="Symbol" w:hint="default"/>
+      </w:rPr>
+    </w:lvl>
+    <w:lvl w:ilvl="7" w:tplc="10090003" w:tentative="1">
+      <w:start w:val="1"/>
+      <w:numFmt w:val="bullet"/>
+      <w:lvlText w:val="o"/>
+      <w:lvlJc w:val="left"/>
+      <w:pPr>
+        <w:ind w:left="5760" w:hanging="360"/>
+      </w:pPr>
+      <w:rPr>
+        <w:rFonts w:ascii="Courier New" w:hAnsi="Courier New" w:cs="Courier New" w:hint="default"/>
+      </w:rPr>
+    </w:lvl>
+    <w:lvl w:ilvl="8" w:tplc="10090005" w:tentative="1">
+      <w:start w:val="1"/>
+      <w:numFmt w:val="bullet"/>
+      <w:lvlText w:val=""/>
+      <w:lvlJc w:val="left"/>
+      <w:pPr>
+        <w:ind w:left="6480" w:hanging="360"/>
+      </w:pPr>
+      <w:rPr>
+        <w:rFonts w:ascii="Wingdings" w:hAnsi="Wingdings" w:hint="default"/>
+      </w:rPr>
+    </w:lvl>
+  </w:abstractNum>
   <w:num w:numId="1">
     <w:abstractNumId w:val="2"/>
   </w:num>
@@ -1135,6 +1449,9 @@
   </w:num>
   <w:num w:numId="5">
     <w:abstractNumId w:val="4"/>
+  </w:num>
+  <w:num w:numId="6">
+    <w:abstractNumId w:val="5"/>
   </w:num>
 </w:numbering>
 </file>
@@ -1262,6 +1579,7 @@
     <w:lsdException w:name="HTML Sample" w:semiHidden="1" w:unhideWhenUsed="1"/>
     <w:lsdException w:name="HTML Typewriter" w:semiHidden="1" w:unhideWhenUsed="1"/>
     <w:lsdException w:name="HTML Variable" w:semiHidden="1" w:unhideWhenUsed="1"/>
+    <w:lsdException w:name="Normal Table" w:semiHidden="1" w:unhideWhenUsed="1"/>
     <w:lsdException w:name="annotation subject" w:semiHidden="1" w:unhideWhenUsed="1"/>
     <w:lsdException w:name="No List" w:semiHidden="1" w:unhideWhenUsed="1"/>
     <w:lsdException w:name="Outline List 1" w:semiHidden="1" w:unhideWhenUsed="1"/>
@@ -1308,8 +1626,10 @@
     <w:lsdException w:name="Table Subtle 2" w:semiHidden="1" w:unhideWhenUsed="1"/>
     <w:lsdException w:name="Table Web 1" w:semiHidden="1" w:unhideWhenUsed="1"/>
     <w:lsdException w:name="Table Web 2" w:semiHidden="1" w:unhideWhenUsed="1"/>
+    <w:lsdException w:name="Table Web 3" w:semiHidden="1" w:unhideWhenUsed="1"/>
     <w:lsdException w:name="Balloon Text" w:semiHidden="1" w:unhideWhenUsed="1"/>
     <w:lsdException w:name="Table Grid" w:uiPriority="39"/>
+    <w:lsdException w:name="Table Theme" w:semiHidden="1" w:unhideWhenUsed="1"/>
     <w:lsdException w:name="Placeholder Text" w:semiHidden="1"/>
     <w:lsdException w:name="No Spacing" w:uiPriority="1" w:qFormat="1"/>
     <w:lsdException w:name="Light Shading" w:uiPriority="60"/>
@@ -1761,7 +2081,7 @@
   </w:style>
   <w:style w:type="character" w:default="1" w:styleId="DefaultParagraphFont">
     <w:name w:val="Default Paragraph Font"/>
-    <w:aliases w:val="Normal Char"/>
+    <w:uiPriority w:val="1"/>
     <w:unhideWhenUsed/>
     <w:qFormat/>
   </w:style>

</xml_diff>